<commit_message>
Updates UX 3 protocol - version 5
</commit_message>
<xml_diff>
--- a/docs/user study/Protocol ( UX 3 - print version ).docx
+++ b/docs/user study/Protocol ( UX 3 - print version ).docx
@@ -55,6 +55,7 @@
             <w14:uncheckedState w14:val="2610" w14:font="MS Gothic"/>
           </w14:checkbox>
         </w:sdtPr>
+        <w:sdtEndPr/>
         <w:sdtContent>
           <w:r>
             <w:rPr>
@@ -102,6 +103,7 @@
             <w14:uncheckedState w14:val="2610" w14:font="MS Gothic"/>
           </w14:checkbox>
         </w:sdtPr>
+        <w:sdtEndPr/>
         <w:sdtContent>
           <w:r>
             <w:rPr>
@@ -488,26 +490,6 @@
         <w:t>:</w:t>
       </w:r>
     </w:p>
-    <w:p>
-      <w:pPr>
-        <w:rPr>
-          <w:b/>
-          <w:bCs/>
-        </w:rPr>
-      </w:pPr>
-    </w:p>
-    <w:p>
-      <w:r>
-        <w:rPr>
-          <w:b/>
-          <w:bCs/>
-        </w:rPr>
-        <w:t>Task</w:t>
-      </w:r>
-      <w:r>
-        <w:t>: What are the bugs reported for file XSSFilter.java?</w:t>
-      </w:r>
-    </w:p>
     <w:p/>
     <w:p>
       <w:pPr>
@@ -775,18 +757,20 @@
     <w:p/>
     <w:p/>
     <w:p/>
-    <w:p>
-      <w:pPr>
-        <w:rPr>
-          <w:b/>
-          <w:bCs/>
-        </w:rPr>
-      </w:pPr>
-      <w:r>
-        <w:rPr>
-          <w:b/>
-          <w:bCs/>
-        </w:rPr>
+    <w:p/>
+    <w:p>
+      <w:pPr>
+        <w:rPr>
+          <w:b/>
+          <w:bCs/>
+        </w:rPr>
+      </w:pPr>
+      <w:r>
+        <w:rPr>
+          <w:b/>
+          <w:bCs/>
+        </w:rPr>
+        <w:lastRenderedPageBreak/>
         <w:t xml:space="preserve">Solution Ideas - Prototype [ horizontal, </w:t>
       </w:r>
       <w:proofErr w:type="gramStart"/>
@@ -813,18 +797,6 @@
           <w:bCs/>
         </w:rPr>
       </w:pPr>
-    </w:p>
-    <w:p>
-      <w:r>
-        <w:rPr>
-          <w:b/>
-          <w:bCs/>
-        </w:rPr>
-        <w:t>Task</w:t>
-      </w:r>
-      <w:r>
-        <w:t>: What are the bugs reported for file XSSFilter.java?</w:t>
-      </w:r>
     </w:p>
     <w:p>
       <w:pPr>
@@ -923,10 +895,7 @@
     </w:p>
     <w:p/>
     <w:p/>
-    <w:p>
-      <w:bookmarkStart w:id="0" w:name="_GoBack"/>
-      <w:bookmarkEnd w:id="0"/>
-    </w:p>
+    <w:p/>
     <w:p>
       <w:pPr>
         <w:rPr>
@@ -966,24 +935,6 @@
       </w:r>
     </w:p>
     <w:p>
-      <w:pPr>
-        <w:rPr>
-          <w:b/>
-          <w:bCs/>
-        </w:rPr>
-      </w:pPr>
-    </w:p>
-    <w:p>
-      <w:r>
-        <w:rPr>
-          <w:b/>
-          <w:bCs/>
-        </w:rPr>
-        <w:t>Task</w:t>
-      </w:r>
-      <w:r>
-        <w:t>: What are the bugs reported for file XSSFilter.java?</w:t>
-      </w:r>
       <w:r>
         <w:br/>
       </w:r>
@@ -1074,29 +1025,29 @@
           <w:b/>
           <w:bCs/>
         </w:rPr>
+        <w:t>Scenario</w:t>
+      </w:r>
+      <w:r>
+        <w:t xml:space="preserve">: </w:t>
+      </w:r>
+      <w:r>
+        <w:t>In same scenario as so far, while looking at bug info at a certain code line, now you would like to see similar bugs in the code file so as to overcome issues with tools reporting wrong line numbers which reporting same bug by other tool or just for information.</w:t>
+      </w:r>
+    </w:p>
+    <w:p/>
+    <w:p>
+      <w:pPr>
+        <w:rPr>
+          <w:b/>
+          <w:bCs/>
+        </w:rPr>
+      </w:pPr>
+      <w:r>
+        <w:rPr>
+          <w:b/>
+          <w:bCs/>
+        </w:rPr>
         <w:lastRenderedPageBreak/>
-        <w:t>Scenario</w:t>
-      </w:r>
-      <w:r>
-        <w:t xml:space="preserve">: </w:t>
-      </w:r>
-      <w:r>
-        <w:t>In same scenario as so far, while looking at bug info at a certain code line, now you would like to see similar bugs in the code file so as to overcome issues with tools reporting wrong line numbers which reporting same bug by other tool or just for information.</w:t>
-      </w:r>
-    </w:p>
-    <w:p/>
-    <w:p>
-      <w:pPr>
-        <w:rPr>
-          <w:b/>
-          <w:bCs/>
-        </w:rPr>
-      </w:pPr>
-      <w:r>
-        <w:rPr>
-          <w:b/>
-          <w:bCs/>
-        </w:rPr>
         <w:t xml:space="preserve">Solution Ideas - Prototype [ </w:t>
       </w:r>
       <w:r>
@@ -1441,7 +1392,6 @@
           <w:b/>
           <w:bCs/>
         </w:rPr>
-        <w:lastRenderedPageBreak/>
         <w:t>Task</w:t>
       </w:r>
       <w:r>
@@ -1507,6 +1457,7 @@
           <w:b/>
           <w:bCs/>
         </w:rPr>
+        <w:lastRenderedPageBreak/>
         <w:t>Task</w:t>
       </w:r>
       <w:r>
@@ -1934,6 +1885,38 @@
           <w:lang w:val="en"/>
         </w:rPr>
       </w:pPr>
+    </w:p>
+    <w:p>
+      <w:pPr>
+        <w:rPr>
+          <w:rFonts w:cs="Calibri"/>
+          <w:lang w:val="en"/>
+        </w:rPr>
+      </w:pPr>
+    </w:p>
+    <w:p>
+      <w:pPr>
+        <w:rPr>
+          <w:rFonts w:cs="Calibri"/>
+          <w:lang w:val="en"/>
+        </w:rPr>
+      </w:pPr>
+    </w:p>
+    <w:p>
+      <w:pPr>
+        <w:rPr>
+          <w:rFonts w:cs="Calibri"/>
+          <w:lang w:val="en"/>
+        </w:rPr>
+      </w:pPr>
+    </w:p>
+    <w:p>
+      <w:pPr>
+        <w:rPr>
+          <w:rFonts w:cs="Calibri"/>
+          <w:lang w:val="en"/>
+        </w:rPr>
+      </w:pPr>
       <w:r>
         <w:rPr>
           <w:b/>
@@ -1956,8 +1939,13 @@
         </w:rPr>
         <w:t>]</w:t>
       </w:r>
-    </w:p>
-    <w:p>
+      <w:r>
+        <w:rPr>
+          <w:rFonts w:cs="Calibri"/>
+          <w:lang w:val="en"/>
+        </w:rPr>
+        <w:t xml:space="preserve"> </w:t>
+      </w:r>
       <w:r>
         <w:t>Let’s switch to final main question;</w:t>
       </w:r>
@@ -1980,81 +1968,157 @@
       <w:r>
         <w:t>(Here in this scenario traceability mean to see how each attempt / commit to fix a bug effects the metrics of the analysis tools. This ensures some safety to prevent new bugs.)</w:t>
       </w:r>
+      <w:r>
+        <w:br/>
+      </w:r>
+    </w:p>
+    <w:p>
+      <w:pPr>
+        <w:jc w:val="both"/>
+      </w:pPr>
+      <w:r>
+        <w:rPr>
+          <w:b/>
+          <w:bCs/>
+        </w:rPr>
+        <w:t>Scenario</w:t>
+      </w:r>
+      <w:r>
+        <w:t>: In same scenario as so far, user notices there are some bugs fixed earlier in the same method. He/she would like to know what they are and so this might help in maintaining the method to be bug free</w:t>
+      </w:r>
+      <w:r>
+        <w:t xml:space="preserve"> by not re-introducing old bugs again.</w:t>
+      </w:r>
     </w:p>
     <w:p/>
     <w:p>
       <w:pPr>
-        <w:jc w:val="both"/>
-      </w:pPr>
-      <w:r>
-        <w:rPr>
-          <w:b/>
-          <w:bCs/>
-        </w:rPr>
-        <w:t>Scenario</w:t>
-      </w:r>
-      <w:r>
-        <w:t>: In same scenario as so far, user notices there are some bugs fixed earlier in the same method. He/she would like to know what they are and so this might help in maintaining the method to be bug free</w:t>
-      </w:r>
-      <w:r>
-        <w:t xml:space="preserve"> by not re-introducing old bugs again.</w:t>
+        <w:rPr>
+          <w:b/>
+          <w:bCs/>
+        </w:rPr>
+      </w:pPr>
+      <w:r>
+        <w:rPr>
+          <w:b/>
+          <w:bCs/>
+        </w:rPr>
+        <w:t xml:space="preserve">Solution Ideas - Prototype [ </w:t>
+      </w:r>
+      <w:r>
+        <w:rPr>
+          <w:b/>
+          <w:bCs/>
+        </w:rPr>
+        <w:t xml:space="preserve">multiple, </w:t>
+      </w:r>
+      <w:proofErr w:type="gramStart"/>
+      <w:r>
+        <w:rPr>
+          <w:b/>
+          <w:bCs/>
+        </w:rPr>
+        <w:t>table</w:t>
+      </w:r>
+      <w:r>
+        <w:rPr>
+          <w:b/>
+          <w:bCs/>
+        </w:rPr>
+        <w:t xml:space="preserve"> ]</w:t>
+      </w:r>
+      <w:proofErr w:type="gramEnd"/>
+      <w:r>
+        <w:rPr>
+          <w:b/>
+          <w:bCs/>
+        </w:rPr>
+        <w:t>:</w:t>
+      </w:r>
+    </w:p>
+    <w:p>
+      <w:pPr>
+        <w:rPr>
+          <w:b/>
+          <w:bCs/>
+        </w:rPr>
+      </w:pPr>
+    </w:p>
+    <w:p>
+      <w:r>
+        <w:rPr>
+          <w:b/>
+          <w:bCs/>
+        </w:rPr>
+        <w:t>Task</w:t>
+      </w:r>
+      <w:r>
+        <w:t xml:space="preserve">: Identify how many bugs are fixed </w:t>
+      </w:r>
+      <w:r>
+        <w:t xml:space="preserve">earlier in </w:t>
+      </w:r>
+      <w:proofErr w:type="spellStart"/>
+      <w:r>
+        <w:rPr>
+          <w:b/>
+          <w:bCs/>
+        </w:rPr>
+        <w:t>stripXSS</w:t>
+      </w:r>
+      <w:proofErr w:type="spellEnd"/>
+      <w:r>
+        <w:t xml:space="preserve"> method in file </w:t>
+      </w:r>
+      <w:r>
+        <w:rPr>
+          <w:b/>
+          <w:bCs/>
+        </w:rPr>
+        <w:t>XSS</w:t>
+      </w:r>
+      <w:r>
+        <w:rPr>
+          <w:b/>
+          <w:bCs/>
+        </w:rPr>
+        <w:t>RequestWrapper</w:t>
+      </w:r>
+      <w:r>
+        <w:rPr>
+          <w:b/>
+          <w:bCs/>
+        </w:rPr>
+        <w:t>.java</w:t>
+      </w:r>
+      <w:r>
+        <w:t>?</w:t>
+      </w:r>
+      <w:r>
+        <w:br/>
+      </w:r>
+    </w:p>
+    <w:p>
+      <w:pPr>
+        <w:ind w:left="360"/>
+      </w:pPr>
+      <w:r>
+        <w:rPr>
+          <w:b/>
+          <w:bCs/>
+        </w:rPr>
+        <w:t>Success Criteria</w:t>
+      </w:r>
+      <w:r>
+        <w:t xml:space="preserve">: </w:t>
+      </w:r>
+      <w:r>
+        <w:br/>
+        <w:t>User reports the number of bugs i.e., 2.</w:t>
       </w:r>
     </w:p>
     <w:p/>
     <w:p>
-      <w:pPr>
-        <w:rPr>
-          <w:b/>
-          <w:bCs/>
-        </w:rPr>
-      </w:pPr>
-      <w:r>
-        <w:rPr>
-          <w:b/>
-          <w:bCs/>
-        </w:rPr>
-        <w:t xml:space="preserve">Solution Ideas - Prototype [ </w:t>
-      </w:r>
-      <w:r>
-        <w:rPr>
-          <w:b/>
-          <w:bCs/>
-        </w:rPr>
-        <w:t xml:space="preserve">multiple, </w:t>
-      </w:r>
-      <w:proofErr w:type="gramStart"/>
-      <w:r>
-        <w:rPr>
-          <w:b/>
-          <w:bCs/>
-        </w:rPr>
-        <w:t>table</w:t>
-      </w:r>
-      <w:r>
-        <w:rPr>
-          <w:b/>
-          <w:bCs/>
-        </w:rPr>
-        <w:t xml:space="preserve"> ]</w:t>
-      </w:r>
-      <w:proofErr w:type="gramEnd"/>
-      <w:r>
-        <w:rPr>
-          <w:b/>
-          <w:bCs/>
-        </w:rPr>
-        <w:t>:</w:t>
-      </w:r>
-    </w:p>
-    <w:p>
-      <w:pPr>
-        <w:rPr>
-          <w:b/>
-          <w:bCs/>
-        </w:rPr>
-      </w:pPr>
-    </w:p>
-    <w:p>
       <w:r>
         <w:rPr>
           <w:b/>
@@ -2063,10 +2127,17 @@
         <w:t>Task</w:t>
       </w:r>
       <w:r>
-        <w:t xml:space="preserve">: Identify how many bugs are fixed </w:t>
-      </w:r>
-      <w:r>
-        <w:t xml:space="preserve">earlier in </w:t>
+        <w:t xml:space="preserve">: What is the bug line reported as </w:t>
+      </w:r>
+      <w:r>
+        <w:rPr>
+          <w:b/>
+          <w:bCs/>
+        </w:rPr>
+        <w:t>SA</w:t>
+      </w:r>
+      <w:r>
+        <w:t xml:space="preserve"> Bug type earlier in </w:t>
       </w:r>
       <w:proofErr w:type="spellStart"/>
       <w:r>
@@ -2081,85 +2152,10 @@
         <w:t xml:space="preserve"> method in file </w:t>
       </w:r>
       <w:r>
-        <w:rPr>
-          <w:b/>
-          <w:bCs/>
-        </w:rPr>
-        <w:t>XSS</w:t>
-      </w:r>
-      <w:r>
-        <w:rPr>
-          <w:b/>
-          <w:bCs/>
-        </w:rPr>
-        <w:t>RequestWrapper</w:t>
-      </w:r>
-      <w:r>
-        <w:rPr>
-          <w:b/>
-          <w:bCs/>
-        </w:rPr>
-        <w:t>.java</w:t>
-      </w:r>
-      <w:r>
-        <w:t>?</w:t>
-      </w:r>
-      <w:r>
-        <w:br/>
-      </w:r>
-    </w:p>
-    <w:p>
-      <w:pPr>
-        <w:ind w:left="360"/>
-      </w:pPr>
-      <w:r>
-        <w:rPr>
-          <w:b/>
-          <w:bCs/>
-        </w:rPr>
-        <w:t>Success Criteria</w:t>
-      </w:r>
-      <w:r>
-        <w:t xml:space="preserve">: </w:t>
-      </w:r>
-      <w:r>
-        <w:br/>
-        <w:t>User reports the number of bugs i.e., 2.</w:t>
-      </w:r>
-    </w:p>
-    <w:p/>
-    <w:p>
-      <w:r>
-        <w:rPr>
-          <w:b/>
-          <w:bCs/>
-        </w:rPr>
-        <w:t>Task</w:t>
-      </w:r>
-      <w:r>
-        <w:t xml:space="preserve">: What is the bug line reported as </w:t>
-      </w:r>
-      <w:r>
-        <w:rPr>
-          <w:b/>
-          <w:bCs/>
-        </w:rPr>
-        <w:t>SA</w:t>
-      </w:r>
-      <w:r>
-        <w:t xml:space="preserve"> Bug type earlier in </w:t>
-      </w:r>
-      <w:proofErr w:type="spellStart"/>
-      <w:r>
-        <w:rPr>
-          <w:b/>
-          <w:bCs/>
-        </w:rPr>
-        <w:t>stripXSS</w:t>
-      </w:r>
-      <w:proofErr w:type="spellEnd"/>
-      <w:r>
-        <w:t xml:space="preserve"> method in file </w:t>
+        <w:br/>
+      </w:r>
+      <w:r>
+        <w:br/>
       </w:r>
       <w:r>
         <w:rPr>
@@ -2323,8 +2319,12 @@
       <w:r>
         <w:t>Q. Why?</w:t>
       </w:r>
-    </w:p>
-    <w:p/>
+      <w:r>
+        <w:br/>
+      </w:r>
+      <w:bookmarkStart w:id="0" w:name="_GoBack"/>
+      <w:bookmarkEnd w:id="0"/>
+    </w:p>
     <w:p>
       <w:pPr>
         <w:jc w:val="both"/>

</xml_diff>